<commit_message>
ny skriftlig samtykkeerklæring template
</commit_message>
<xml_diff>
--- a/Controlled Documents/Prototype Evaluation/Skriftlig samtykkeerklæring TEMPLATE.docx
+++ b/Controlled Documents/Prototype Evaluation/Skriftlig samtykkeerklæring TEMPLATE.docx
@@ -932,7 +932,27 @@
         <w:szCs w:val="24"/>
         <w:lang w:val="en-US"/>
       </w:rPr>
-      <w:t>Date for interview: “</w:t>
+      <w:t xml:space="preserve">Date for </w:t>
+    </w:r>
+    <w:r>
+      <w:rPr>
+        <w:rFonts w:ascii="Cambria" w:eastAsia="Cambria" w:hAnsi="Cambria" w:cs="Cambria"/>
+        <w:color w:val="000000" w:themeColor="text1"/>
+        <w:sz w:val="24"/>
+        <w:szCs w:val="24"/>
+        <w:lang w:val="en-US"/>
+      </w:rPr>
+      <w:t>signature</w:t>
+    </w:r>
+    <w:r>
+      <w:rPr>
+        <w:rFonts w:ascii="Cambria" w:eastAsia="Cambria" w:hAnsi="Cambria" w:cs="Cambria"/>
+        <w:color w:val="000000" w:themeColor="text1"/>
+        <w:sz w:val="24"/>
+        <w:szCs w:val="24"/>
+        <w:lang w:val="en-US"/>
+      </w:rPr>
+      <w:t>: “</w:t>
     </w:r>
     <w:r>
       <w:rPr>

</xml_diff>